<commit_message>
Adding documentation on interface box to user guide
</commit_message>
<xml_diff>
--- a/KPgolem User Guide.docx
+++ b/KPgolem User Guide.docx
@@ -946,7 +946,1092 @@
         <w:t>Keypunch Interface box protocol over serial link</w:t>
       </w:r>
     </w:p>
-    <w:p/>
+    <w:p>
+      <w:r>
+        <w:t xml:space="preserve">The serial cable link between the keypunch interface box and the external device that will drive the keypunch is flexible, allowing manually typed commands through a terminal as well as programmatic control. The program documented in the first section of this guide is just one example of software that can control the keypunch. </w:t>
+      </w:r>
+    </w:p>
+    <w:p>
+      <w:r>
+        <w:t>Features of the link protocol are:</w:t>
+      </w:r>
+    </w:p>
+    <w:p>
+      <w:pPr>
+        <w:pStyle w:val="ListParagraph"/>
+        <w:numPr>
+          <w:ilvl w:val="0"/>
+          <w:numId w:val="3"/>
+        </w:numPr>
+      </w:pPr>
+      <w:r>
+        <w:t xml:space="preserve">7-bit ASCII data </w:t>
+      </w:r>
+      <w:r>
+        <w:t xml:space="preserve">only </w:t>
+      </w:r>
+      <w:r>
+        <w:t>over the link</w:t>
+      </w:r>
+    </w:p>
+    <w:p>
+      <w:pPr>
+        <w:pStyle w:val="ListParagraph"/>
+        <w:numPr>
+          <w:ilvl w:val="0"/>
+          <w:numId w:val="3"/>
+        </w:numPr>
+      </w:pPr>
+      <w:r>
+        <w:t>9600 baud speed</w:t>
+      </w:r>
+    </w:p>
+    <w:p>
+      <w:pPr>
+        <w:pStyle w:val="ListParagraph"/>
+        <w:numPr>
+          <w:ilvl w:val="0"/>
+          <w:numId w:val="3"/>
+        </w:numPr>
+      </w:pPr>
+      <w:r>
+        <w:t>8 bit serial</w:t>
+      </w:r>
+    </w:p>
+    <w:p>
+      <w:pPr>
+        <w:pStyle w:val="ListParagraph"/>
+        <w:numPr>
+          <w:ilvl w:val="0"/>
+          <w:numId w:val="3"/>
+        </w:numPr>
+      </w:pPr>
+      <w:r>
+        <w:t>One stop bit</w:t>
+      </w:r>
+    </w:p>
+    <w:p>
+      <w:pPr>
+        <w:pStyle w:val="ListParagraph"/>
+        <w:numPr>
+          <w:ilvl w:val="0"/>
+          <w:numId w:val="3"/>
+        </w:numPr>
+      </w:pPr>
+      <w:r>
+        <w:t>No parity</w:t>
+      </w:r>
+    </w:p>
+    <w:p>
+      <w:pPr>
+        <w:pStyle w:val="ListParagraph"/>
+        <w:numPr>
+          <w:ilvl w:val="0"/>
+          <w:numId w:val="3"/>
+        </w:numPr>
+      </w:pPr>
+      <w:r>
+        <w:t>XON/XOFF (software) flow control used</w:t>
+      </w:r>
+    </w:p>
+    <w:p>
+      <w:pPr>
+        <w:pStyle w:val="ListParagraph"/>
+        <w:numPr>
+          <w:ilvl w:val="0"/>
+          <w:numId w:val="3"/>
+        </w:numPr>
+      </w:pPr>
+      <w:r>
+        <w:t>No use of RTS/CTS, DTE or other control lines of RS232</w:t>
+      </w:r>
+    </w:p>
+    <w:p>
+      <w:pPr>
+        <w:pStyle w:val="ListParagraph"/>
+        <w:numPr>
+          <w:ilvl w:val="0"/>
+          <w:numId w:val="3"/>
+        </w:numPr>
+      </w:pPr>
+      <w:r>
+        <w:t>Each message spans from an initial delimiter up to the next delimiter</w:t>
+      </w:r>
+    </w:p>
+    <w:p>
+      <w:pPr>
+        <w:pStyle w:val="ListParagraph"/>
+        <w:numPr>
+          <w:ilvl w:val="0"/>
+          <w:numId w:val="3"/>
+        </w:numPr>
+      </w:pPr>
+      <w:r>
+        <w:t xml:space="preserve">Default delimiter for the </w:t>
+      </w:r>
+      <w:proofErr w:type="spellStart"/>
+      <w:r>
+        <w:t>KPgolem</w:t>
+      </w:r>
+      <w:proofErr w:type="spellEnd"/>
+      <w:r>
+        <w:t xml:space="preserve"> box is _ (underscore)</w:t>
+      </w:r>
+    </w:p>
+    <w:p>
+      <w:pPr>
+        <w:pStyle w:val="ListParagraph"/>
+        <w:numPr>
+          <w:ilvl w:val="0"/>
+          <w:numId w:val="3"/>
+        </w:numPr>
+      </w:pPr>
+      <w:r>
+        <w:t>The delimiter character can be put as a data character in a message using an escape sequence</w:t>
+      </w:r>
+    </w:p>
+    <w:p>
+      <w:pPr>
+        <w:pStyle w:val="ListParagraph"/>
+        <w:numPr>
+          <w:ilvl w:val="0"/>
+          <w:numId w:val="3"/>
+        </w:numPr>
+      </w:pPr>
+      <w:r>
+        <w:t xml:space="preserve">Messages </w:t>
+      </w:r>
+      <w:r>
+        <w:t xml:space="preserve">(commands) </w:t>
+      </w:r>
+      <w:r>
+        <w:t xml:space="preserve">sent into </w:t>
+      </w:r>
+      <w:proofErr w:type="spellStart"/>
+      <w:r>
+        <w:t>KPgolem</w:t>
+      </w:r>
+      <w:proofErr w:type="spellEnd"/>
+      <w:r>
+        <w:t xml:space="preserve"> consist of a verb followed by optional parameters</w:t>
+      </w:r>
+    </w:p>
+    <w:p>
+      <w:pPr>
+        <w:pStyle w:val="ListParagraph"/>
+        <w:numPr>
+          <w:ilvl w:val="0"/>
+          <w:numId w:val="3"/>
+        </w:numPr>
+      </w:pPr>
+      <w:r>
+        <w:t xml:space="preserve">Messages can be ended with new line but those line end characters are ignored </w:t>
+      </w:r>
+    </w:p>
+    <w:p>
+      <w:pPr>
+        <w:pStyle w:val="ListParagraph"/>
+        <w:numPr>
+          <w:ilvl w:val="0"/>
+          <w:numId w:val="3"/>
+        </w:numPr>
+      </w:pPr>
+      <w:proofErr w:type="spellStart"/>
+      <w:r>
+        <w:t>KPgolem</w:t>
+      </w:r>
+      <w:proofErr w:type="spellEnd"/>
+      <w:r>
+        <w:t xml:space="preserve"> can be configured to accept either full verbs and parameters or single characters</w:t>
+      </w:r>
+    </w:p>
+    <w:p>
+      <w:pPr>
+        <w:pStyle w:val="ListParagraph"/>
+        <w:numPr>
+          <w:ilvl w:val="0"/>
+          <w:numId w:val="3"/>
+        </w:numPr>
+      </w:pPr>
+      <w:r>
+        <w:t xml:space="preserve">The default for </w:t>
+      </w:r>
+      <w:proofErr w:type="spellStart"/>
+      <w:r>
+        <w:t>KPgolem</w:t>
+      </w:r>
+      <w:proofErr w:type="spellEnd"/>
+      <w:r>
+        <w:t>, which is used by the PC program from the first section, is full verbs</w:t>
+      </w:r>
+    </w:p>
+    <w:p>
+      <w:pPr>
+        <w:pStyle w:val="ListParagraph"/>
+        <w:numPr>
+          <w:ilvl w:val="0"/>
+          <w:numId w:val="3"/>
+        </w:numPr>
+      </w:pPr>
+      <w:r>
+        <w:t xml:space="preserve">All responses from the </w:t>
+      </w:r>
+      <w:proofErr w:type="spellStart"/>
+      <w:r>
+        <w:t>KPgolem</w:t>
+      </w:r>
+      <w:proofErr w:type="spellEnd"/>
+      <w:r>
+        <w:t xml:space="preserve"> box are human-readable messages</w:t>
+      </w:r>
+    </w:p>
+    <w:p>
+      <w:pPr>
+        <w:pStyle w:val="ListParagraph"/>
+        <w:numPr>
+          <w:ilvl w:val="0"/>
+          <w:numId w:val="3"/>
+        </w:numPr>
+      </w:pPr>
+      <w:r>
+        <w:t xml:space="preserve">All actions are requested by a single command message to </w:t>
+      </w:r>
+      <w:proofErr w:type="spellStart"/>
+      <w:r>
+        <w:t>KPgolem</w:t>
+      </w:r>
+      <w:proofErr w:type="spellEnd"/>
+      <w:r>
+        <w:t xml:space="preserve"> and the results are indicated by one or more messages back </w:t>
+      </w:r>
+    </w:p>
+    <w:p>
+      <w:pPr>
+        <w:pStyle w:val="ListParagraph"/>
+        <w:numPr>
+          <w:ilvl w:val="0"/>
+          <w:numId w:val="3"/>
+        </w:numPr>
+      </w:pPr>
+      <w:r>
+        <w:t xml:space="preserve">All actions by </w:t>
+      </w:r>
+      <w:proofErr w:type="spellStart"/>
+      <w:r>
+        <w:t>KPgolem</w:t>
+      </w:r>
+      <w:proofErr w:type="spellEnd"/>
+      <w:r>
+        <w:t xml:space="preserve"> are completed before the next command message is read</w:t>
+      </w:r>
+    </w:p>
+    <w:p>
+      <w:pPr>
+        <w:pStyle w:val="ListParagraph"/>
+      </w:pPr>
+    </w:p>
+    <w:p>
+      <w:pPr>
+        <w:rPr>
+          <w:u w:val="single"/>
+        </w:rPr>
+      </w:pPr>
+      <w:r>
+        <w:rPr>
+          <w:u w:val="single"/>
+        </w:rPr>
+        <w:t xml:space="preserve">Delimiting a message in the serial stream inbound to the </w:t>
+      </w:r>
+      <w:proofErr w:type="spellStart"/>
+      <w:r>
+        <w:rPr>
+          <w:u w:val="single"/>
+        </w:rPr>
+        <w:t>KPgolem</w:t>
+      </w:r>
+      <w:proofErr w:type="spellEnd"/>
+      <w:r>
+        <w:rPr>
+          <w:u w:val="single"/>
+        </w:rPr>
+        <w:t xml:space="preserve"> box</w:t>
+      </w:r>
+    </w:p>
+    <w:p>
+      <w:r>
+        <w:t xml:space="preserve">The incoming stream of characters will be scanned by </w:t>
+      </w:r>
+      <w:proofErr w:type="spellStart"/>
+      <w:r>
+        <w:t>KPgolem</w:t>
+      </w:r>
+      <w:proofErr w:type="spellEnd"/>
+      <w:r>
+        <w:t xml:space="preserve"> until it comes across the delimiter character (</w:t>
+      </w:r>
+      <w:r>
+        <w:rPr>
+          <w:b/>
+        </w:rPr>
+        <w:t>_</w:t>
+      </w:r>
+      <w:r>
+        <w:t>). If a second _ immediately follows, the pair of underscores are considered to be an ordinary ‘_’ that is part of the current message, not as the start of a new command. This provides an escape sequence to ignore the special role of _ as a message delimiter.</w:t>
+      </w:r>
+    </w:p>
+    <w:p>
+      <w:r>
+        <w:t xml:space="preserve">Any even number of sequential _ characters are treated as ordinary text (e.g. six _ in the middle of a message will result in that message having three _ within it. The last _ of an odd number in a row, including a lone _, is evaluated as a delimiter, the start of a new message. </w:t>
+      </w:r>
+    </w:p>
+    <w:p>
+      <w:r>
+        <w:rPr>
+          <w:noProof/>
+        </w:rPr>
+        <mc:AlternateContent>
+          <mc:Choice Requires="wps">
+            <w:drawing>
+              <wp:anchor distT="0" distB="0" distL="114300" distR="114300" simplePos="0" relativeHeight="251662336" behindDoc="0" locked="0" layoutInCell="1" allowOverlap="1" wp14:anchorId="7E6AA8CD" wp14:editId="5CDAC159">
+                <wp:simplePos x="0" y="0"/>
+                <wp:positionH relativeFrom="column">
+                  <wp:posOffset>323850</wp:posOffset>
+                </wp:positionH>
+                <wp:positionV relativeFrom="paragraph">
+                  <wp:posOffset>240030</wp:posOffset>
+                </wp:positionV>
+                <wp:extent cx="4371975" cy="247650"/>
+                <wp:effectExtent l="0" t="0" r="28575" b="19050"/>
+                <wp:wrapNone/>
+                <wp:docPr id="20" name="Rectangle 20"/>
+                <wp:cNvGraphicFramePr/>
+                <a:graphic xmlns:a="http://schemas.openxmlformats.org/drawingml/2006/main">
+                  <a:graphicData uri="http://schemas.microsoft.com/office/word/2010/wordprocessingShape">
+                    <wps:wsp>
+                      <wps:cNvSpPr/>
+                      <wps:spPr>
+                        <a:xfrm>
+                          <a:off x="0" y="0"/>
+                          <a:ext cx="4371975" cy="247650"/>
+                        </a:xfrm>
+                        <a:prstGeom prst="rect">
+                          <a:avLst/>
+                        </a:prstGeom>
+                        <a:noFill/>
+                        <a:ln w="19050">
+                          <a:solidFill>
+                            <a:schemeClr val="accent1"/>
+                          </a:solidFill>
+                        </a:ln>
+                      </wps:spPr>
+                      <wps:style>
+                        <a:lnRef idx="2">
+                          <a:schemeClr val="accent1">
+                            <a:shade val="50000"/>
+                          </a:schemeClr>
+                        </a:lnRef>
+                        <a:fillRef idx="1">
+                          <a:schemeClr val="accent1"/>
+                        </a:fillRef>
+                        <a:effectRef idx="0">
+                          <a:schemeClr val="accent1"/>
+                        </a:effectRef>
+                        <a:fontRef idx="minor">
+                          <a:schemeClr val="lt1"/>
+                        </a:fontRef>
+                      </wps:style>
+                      <wps:bodyPr rot="0" spcFirstLastPara="0" vertOverflow="overflow" horzOverflow="overflow" vert="horz" wrap="square" lIns="91440" tIns="45720" rIns="91440" bIns="45720" numCol="1" spcCol="0" rtlCol="0" fromWordArt="0" anchor="ctr" anchorCtr="0" forceAA="0" compatLnSpc="1">
+                        <a:prstTxWarp prst="textNoShape">
+                          <a:avLst/>
+                        </a:prstTxWarp>
+                        <a:noAutofit/>
+                      </wps:bodyPr>
+                    </wps:wsp>
+                  </a:graphicData>
+                </a:graphic>
+                <wp14:sizeRelV relativeFrom="margin">
+                  <wp14:pctHeight>0</wp14:pctHeight>
+                </wp14:sizeRelV>
+              </wp:anchor>
+            </w:drawing>
+          </mc:Choice>
+          <mc:Fallback>
+            <w:pict>
+              <v:rect w14:anchorId="5A653D50" id="Rectangle 20" o:spid="_x0000_s1026" style="position:absolute;margin-left:25.5pt;margin-top:18.9pt;width:344.25pt;height:19.5pt;z-index:251662336;visibility:visible;mso-wrap-style:square;mso-height-percent:0;mso-wrap-distance-left:9pt;mso-wrap-distance-top:0;mso-wrap-distance-right:9pt;mso-wrap-distance-bottom:0;mso-position-horizontal:absolute;mso-position-horizontal-relative:text;mso-position-vertical:absolute;mso-position-vertical-relative:text;mso-height-percent:0;mso-height-relative:margin;v-text-anchor:middle" o:gfxdata="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" filled="f" strokecolor="#5b9bd5 [3204]" strokeweight="1.5pt"/>
+            </w:pict>
+          </mc:Fallback>
+        </mc:AlternateContent>
+      </w:r>
+    </w:p>
+    <w:p>
+      <w:r>
+        <w:rPr>
+          <w:noProof/>
+        </w:rPr>
+        <mc:AlternateContent>
+          <mc:Choice Requires="wps">
+            <w:drawing>
+              <wp:anchor distT="0" distB="0" distL="114300" distR="114300" simplePos="0" relativeHeight="251663360" behindDoc="0" locked="0" layoutInCell="1" allowOverlap="1" wp14:anchorId="46A6CB6E" wp14:editId="07D71ED8">
+                <wp:simplePos x="0" y="0"/>
+                <wp:positionH relativeFrom="column">
+                  <wp:posOffset>3838575</wp:posOffset>
+                </wp:positionH>
+                <wp:positionV relativeFrom="paragraph">
+                  <wp:posOffset>163830</wp:posOffset>
+                </wp:positionV>
+                <wp:extent cx="247650" cy="381000"/>
+                <wp:effectExtent l="38100" t="38100" r="19050" b="19050"/>
+                <wp:wrapNone/>
+                <wp:docPr id="21" name="Straight Arrow Connector 21"/>
+                <wp:cNvGraphicFramePr/>
+                <a:graphic xmlns:a="http://schemas.openxmlformats.org/drawingml/2006/main">
+                  <a:graphicData uri="http://schemas.microsoft.com/office/word/2010/wordprocessingShape">
+                    <wps:wsp>
+                      <wps:cNvCnPr/>
+                      <wps:spPr>
+                        <a:xfrm flipH="1" flipV="1">
+                          <a:off x="0" y="0"/>
+                          <a:ext cx="247650" cy="381000"/>
+                        </a:xfrm>
+                        <a:prstGeom prst="straightConnector1">
+                          <a:avLst/>
+                        </a:prstGeom>
+                        <a:ln>
+                          <a:tailEnd type="triangle"/>
+                        </a:ln>
+                      </wps:spPr>
+                      <wps:style>
+                        <a:lnRef idx="1">
+                          <a:schemeClr val="accent1"/>
+                        </a:lnRef>
+                        <a:fillRef idx="0">
+                          <a:schemeClr val="accent1"/>
+                        </a:fillRef>
+                        <a:effectRef idx="0">
+                          <a:schemeClr val="accent1"/>
+                        </a:effectRef>
+                        <a:fontRef idx="minor">
+                          <a:schemeClr val="tx1"/>
+                        </a:fontRef>
+                      </wps:style>
+                      <wps:bodyPr/>
+                    </wps:wsp>
+                  </a:graphicData>
+                </a:graphic>
+                <wp14:sizeRelH relativeFrom="margin">
+                  <wp14:pctWidth>0</wp14:pctWidth>
+                </wp14:sizeRelH>
+                <wp14:sizeRelV relativeFrom="margin">
+                  <wp14:pctHeight>0</wp14:pctHeight>
+                </wp14:sizeRelV>
+              </wp:anchor>
+            </w:drawing>
+          </mc:Choice>
+          <mc:Fallback>
+            <w:pict>
+              <v:shapetype w14:anchorId="57B6C55D" id="_x0000_t32" coordsize="21600,21600" o:spt="32" o:oned="t" path="m,l21600,21600e" filled="f">
+                <v:path arrowok="t" fillok="f" o:connecttype="none"/>
+                <o:lock v:ext="edit" shapetype="t"/>
+              </v:shapetype>
+              <v:shape id="Straight Arrow Connector 21" o:spid="_x0000_s1026" type="#_x0000_t32" style="position:absolute;margin-left:302.25pt;margin-top:12.9pt;width:19.5pt;height:30pt;flip:x y;z-index:251663360;visibility:visible;mso-wrap-style:square;mso-width-percent:0;mso-height-percent:0;mso-wrap-distance-left:9pt;mso-wrap-distance-top:0;mso-wrap-distance-right:9pt;mso-wrap-distance-bottom:0;mso-position-horizontal:absolute;mso-position-horizontal-relative:text;mso-position-vertical:absolute;mso-position-vertical-relative:text;mso-width-percent:0;mso-height-percent:0;mso-width-relative:margin;mso-height-relative:margin" o:gfxdata="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" strokecolor="#5b9bd5 [3204]" strokeweight=".5pt">
+                <v:stroke endarrow="block" joinstyle="miter"/>
+              </v:shape>
+            </w:pict>
+          </mc:Fallback>
+        </mc:AlternateContent>
+      </w:r>
+      <w:r>
+        <w:rPr>
+          <w:noProof/>
+        </w:rPr>
+        <mc:AlternateContent>
+          <mc:Choice Requires="wps">
+            <w:drawing>
+              <wp:anchor distT="0" distB="0" distL="114300" distR="114300" simplePos="0" relativeHeight="251665408" behindDoc="0" locked="0" layoutInCell="1" allowOverlap="1" wp14:anchorId="2EC16ABC" wp14:editId="4D2887FC">
+                <wp:simplePos x="0" y="0"/>
+                <wp:positionH relativeFrom="column">
+                  <wp:posOffset>571500</wp:posOffset>
+                </wp:positionH>
+                <wp:positionV relativeFrom="paragraph">
+                  <wp:posOffset>173355</wp:posOffset>
+                </wp:positionV>
+                <wp:extent cx="114300" cy="333375"/>
+                <wp:effectExtent l="0" t="38100" r="57150" b="28575"/>
+                <wp:wrapNone/>
+                <wp:docPr id="23" name="Straight Arrow Connector 23"/>
+                <wp:cNvGraphicFramePr/>
+                <a:graphic xmlns:a="http://schemas.openxmlformats.org/drawingml/2006/main">
+                  <a:graphicData uri="http://schemas.microsoft.com/office/word/2010/wordprocessingShape">
+                    <wps:wsp>
+                      <wps:cNvCnPr/>
+                      <wps:spPr>
+                        <a:xfrm flipV="1">
+                          <a:off x="0" y="0"/>
+                          <a:ext cx="114300" cy="333375"/>
+                        </a:xfrm>
+                        <a:prstGeom prst="straightConnector1">
+                          <a:avLst/>
+                        </a:prstGeom>
+                        <a:ln>
+                          <a:tailEnd type="triangle"/>
+                        </a:ln>
+                      </wps:spPr>
+                      <wps:style>
+                        <a:lnRef idx="1">
+                          <a:schemeClr val="accent1"/>
+                        </a:lnRef>
+                        <a:fillRef idx="0">
+                          <a:schemeClr val="accent1"/>
+                        </a:fillRef>
+                        <a:effectRef idx="0">
+                          <a:schemeClr val="accent1"/>
+                        </a:effectRef>
+                        <a:fontRef idx="minor">
+                          <a:schemeClr val="tx1"/>
+                        </a:fontRef>
+                      </wps:style>
+                      <wps:bodyPr/>
+                    </wps:wsp>
+                  </a:graphicData>
+                </a:graphic>
+              </wp:anchor>
+            </w:drawing>
+          </mc:Choice>
+          <mc:Fallback>
+            <w:pict>
+              <v:shape w14:anchorId="5DE6EA77" id="Straight Arrow Connector 23" o:spid="_x0000_s1026" type="#_x0000_t32" style="position:absolute;margin-left:45pt;margin-top:13.65pt;width:9pt;height:26.25pt;flip:y;z-index:251665408;visibility:visible;mso-wrap-style:square;mso-wrap-distance-left:9pt;mso-wrap-distance-top:0;mso-wrap-distance-right:9pt;mso-wrap-distance-bottom:0;mso-position-horizontal:absolute;mso-position-horizontal-relative:text;mso-position-vertical:absolute;mso-position-vertical-relative:text" o:gfxdata="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" strokecolor="#5b9bd5 [3204]" strokeweight=".5pt">
+                <v:stroke endarrow="block" joinstyle="miter"/>
+              </v:shape>
+            </w:pict>
+          </mc:Fallback>
+        </mc:AlternateContent>
+      </w:r>
+      <w:r>
+        <w:rPr>
+          <w:noProof/>
+        </w:rPr>
+        <mc:AlternateContent>
+          <mc:Choice Requires="wps">
+            <w:drawing>
+              <wp:anchor distT="0" distB="0" distL="114300" distR="114300" simplePos="0" relativeHeight="251664384" behindDoc="0" locked="0" layoutInCell="1" allowOverlap="1" wp14:anchorId="26F5B8A6" wp14:editId="3BB97393">
+                <wp:simplePos x="0" y="0"/>
+                <wp:positionH relativeFrom="column">
+                  <wp:posOffset>2238375</wp:posOffset>
+                </wp:positionH>
+                <wp:positionV relativeFrom="paragraph">
+                  <wp:posOffset>163830</wp:posOffset>
+                </wp:positionV>
+                <wp:extent cx="742950" cy="390525"/>
+                <wp:effectExtent l="0" t="38100" r="57150" b="28575"/>
+                <wp:wrapNone/>
+                <wp:docPr id="22" name="Straight Arrow Connector 22"/>
+                <wp:cNvGraphicFramePr/>
+                <a:graphic xmlns:a="http://schemas.openxmlformats.org/drawingml/2006/main">
+                  <a:graphicData uri="http://schemas.microsoft.com/office/word/2010/wordprocessingShape">
+                    <wps:wsp>
+                      <wps:cNvCnPr/>
+                      <wps:spPr>
+                        <a:xfrm flipV="1">
+                          <a:off x="0" y="0"/>
+                          <a:ext cx="742950" cy="390525"/>
+                        </a:xfrm>
+                        <a:prstGeom prst="straightConnector1">
+                          <a:avLst/>
+                        </a:prstGeom>
+                        <a:ln>
+                          <a:tailEnd type="triangle"/>
+                        </a:ln>
+                      </wps:spPr>
+                      <wps:style>
+                        <a:lnRef idx="1">
+                          <a:schemeClr val="accent1"/>
+                        </a:lnRef>
+                        <a:fillRef idx="0">
+                          <a:schemeClr val="accent1"/>
+                        </a:fillRef>
+                        <a:effectRef idx="0">
+                          <a:schemeClr val="accent1"/>
+                        </a:effectRef>
+                        <a:fontRef idx="minor">
+                          <a:schemeClr val="tx1"/>
+                        </a:fontRef>
+                      </wps:style>
+                      <wps:bodyPr/>
+                    </wps:wsp>
+                  </a:graphicData>
+                </a:graphic>
+              </wp:anchor>
+            </w:drawing>
+          </mc:Choice>
+          <mc:Fallback>
+            <w:pict>
+              <v:shape w14:anchorId="3884043F" id="Straight Arrow Connector 22" o:spid="_x0000_s1026" type="#_x0000_t32" style="position:absolute;margin-left:176.25pt;margin-top:12.9pt;width:58.5pt;height:30.75pt;flip:y;z-index:251664384;visibility:visible;mso-wrap-style:square;mso-wrap-distance-left:9pt;mso-wrap-distance-top:0;mso-wrap-distance-right:9pt;mso-wrap-distance-bottom:0;mso-position-horizontal:absolute;mso-position-horizontal-relative:text;mso-position-vertical:absolute;mso-position-vertical-relative:text" o:gfxdata="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" strokecolor="#5b9bd5 [3204]" strokeweight=".5pt">
+                <v:stroke endarrow="block" joinstyle="miter"/>
+              </v:shape>
+            </w:pict>
+          </mc:Fallback>
+        </mc:AlternateContent>
+      </w:r>
+      <w:r>
+        <w:t xml:space="preserve">           </w:t>
+      </w:r>
+      <w:proofErr w:type="gramStart"/>
+      <w:r>
+        <w:t>de</w:t>
+      </w:r>
+      <w:proofErr w:type="gramEnd"/>
+      <w:r>
+        <w:t xml:space="preserve"> </w:t>
+      </w:r>
+      <w:proofErr w:type="spellStart"/>
+      <w:r>
+        <w:t>on_PTHIS</w:t>
+      </w:r>
+      <w:proofErr w:type="spellEnd"/>
+      <w:r>
+        <w:t xml:space="preserve"> IS A CARD WITH AN EMBEDDED __ CHARACTER_IDLE_MODE A</w:t>
+      </w:r>
+    </w:p>
+    <w:p>
+      <w:pPr>
+        <w:rPr>
+          <w:sz w:val="18"/>
+          <w:szCs w:val="18"/>
+        </w:rPr>
+      </w:pPr>
+    </w:p>
+    <w:p>
+      <w:pPr>
+        <w:rPr>
+          <w:sz w:val="18"/>
+          <w:szCs w:val="18"/>
+        </w:rPr>
+      </w:pPr>
+      <w:r>
+        <w:rPr>
+          <w:sz w:val="18"/>
+          <w:szCs w:val="18"/>
+        </w:rPr>
+        <w:t xml:space="preserve">      Start of P (print) message</w:t>
+      </w:r>
+      <w:r>
+        <w:rPr>
+          <w:sz w:val="18"/>
+          <w:szCs w:val="18"/>
+        </w:rPr>
+        <w:tab/>
+      </w:r>
+      <w:r>
+        <w:rPr>
+          <w:sz w:val="18"/>
+          <w:szCs w:val="18"/>
+        </w:rPr>
+        <w:tab/>
+        <w:t xml:space="preserve">      Becomes single _ character          </w:t>
+      </w:r>
+      <w:r>
+        <w:rPr>
+          <w:sz w:val="18"/>
+          <w:szCs w:val="18"/>
+        </w:rPr>
+        <w:t>Start of next (IDLE) message</w:t>
+      </w:r>
+    </w:p>
+    <w:p>
+      <w:pPr>
+        <w:rPr>
+          <w:sz w:val="18"/>
+          <w:szCs w:val="18"/>
+        </w:rPr>
+      </w:pPr>
+    </w:p>
+    <w:p>
+      <w:r>
+        <w:t xml:space="preserve">Nothing in an incoming message will be acted upon until the next start of message delimiter plus one additional character is read. Everything stored up until the delimiter is the message. </w:t>
+      </w:r>
+      <w:r>
+        <w:t xml:space="preserve">The reason for reading one more character after the delimiter is to ensure that we don’t have an escape sequence, a pair of contiguous delimiters, since that would mean it is not the start of a new message. </w:t>
+      </w:r>
+    </w:p>
+    <w:p>
+      <w:pPr>
+        <w:rPr>
+          <w:u w:val="single"/>
+        </w:rPr>
+      </w:pPr>
+      <w:r>
+        <w:rPr>
+          <w:u w:val="single"/>
+        </w:rPr>
+        <w:t>Command verbs</w:t>
+      </w:r>
+    </w:p>
+    <w:p>
+      <w:r>
+        <w:t xml:space="preserve">Every message begins with a command verb plus any required or optional parameters. In most cases, the verb is followed by one or more spaces before the parameters. See the detailed verb documentation for its rules pertaining to spacing. </w:t>
+      </w:r>
+    </w:p>
+    <w:p>
+      <w:r>
+        <w:t xml:space="preserve">The </w:t>
+      </w:r>
+      <w:r>
+        <w:t>implemented verbs are:</w:t>
+      </w:r>
+    </w:p>
+    <w:p>
+      <w:pPr>
+        <w:pStyle w:val="ListParagraph"/>
+        <w:numPr>
+          <w:ilvl w:val="0"/>
+          <w:numId w:val="4"/>
+        </w:numPr>
+      </w:pPr>
+      <w:r>
+        <w:t xml:space="preserve">IDLE </w:t>
+      </w:r>
+      <w:r>
+        <w:t>–</w:t>
+      </w:r>
+      <w:r>
+        <w:t xml:space="preserve"> </w:t>
+      </w:r>
+      <w:r>
+        <w:t>does nothing but confirms it was received</w:t>
+      </w:r>
+    </w:p>
+    <w:p>
+      <w:pPr>
+        <w:pStyle w:val="ListParagraph"/>
+        <w:numPr>
+          <w:ilvl w:val="0"/>
+          <w:numId w:val="4"/>
+        </w:numPr>
+      </w:pPr>
+      <w:r>
+        <w:t>P – punches the remaining text on the message in a card</w:t>
+      </w:r>
+    </w:p>
+    <w:p>
+      <w:pPr>
+        <w:pStyle w:val="ListParagraph"/>
+        <w:numPr>
+          <w:ilvl w:val="0"/>
+          <w:numId w:val="4"/>
+        </w:numPr>
+      </w:pPr>
+      <w:r>
+        <w:t>R – reads the card positioned in the keypunch read (duplicate) station and displays contents</w:t>
+      </w:r>
+    </w:p>
+    <w:p>
+      <w:pPr>
+        <w:pStyle w:val="ListParagraph"/>
+        <w:numPr>
+          <w:ilvl w:val="0"/>
+          <w:numId w:val="4"/>
+        </w:numPr>
+      </w:pPr>
+      <w:r>
+        <w:t>MODE – switches between ASCII and BINARY modes</w:t>
+      </w:r>
+    </w:p>
+    <w:p>
+      <w:pPr>
+        <w:pStyle w:val="ListParagraph"/>
+        <w:numPr>
+          <w:ilvl w:val="0"/>
+          <w:numId w:val="4"/>
+        </w:numPr>
+      </w:pPr>
+      <w:r>
+        <w:t>CODE – switches ASCII interpretation to produce EBCDIC or BCD characters/hole patterns</w:t>
+      </w:r>
+    </w:p>
+    <w:p>
+      <w:pPr>
+        <w:pStyle w:val="ListParagraph"/>
+        <w:numPr>
+          <w:ilvl w:val="0"/>
+          <w:numId w:val="4"/>
+        </w:numPr>
+      </w:pPr>
+      <w:r>
+        <w:t>LOAD – will change one ASCII input character to a specific hole pattern, overriding current CODE</w:t>
+      </w:r>
+    </w:p>
+    <w:p>
+      <w:pPr>
+        <w:pStyle w:val="ListParagraph"/>
+        <w:numPr>
+          <w:ilvl w:val="0"/>
+          <w:numId w:val="4"/>
+        </w:numPr>
+      </w:pPr>
+      <w:r>
+        <w:t>DIAG – executes various built-in diagnostic routines</w:t>
+      </w:r>
+    </w:p>
+    <w:p>
+      <w:pPr>
+        <w:pStyle w:val="ListParagraph"/>
+        <w:numPr>
+          <w:ilvl w:val="0"/>
+          <w:numId w:val="4"/>
+        </w:numPr>
+      </w:pPr>
+      <w:r>
+        <w:t>VERIFY – can set the machine to verify that the prior card matches what was sent while it is punching the next card</w:t>
+      </w:r>
+    </w:p>
+    <w:p>
+      <w:pPr>
+        <w:rPr>
+          <w:u w:val="single"/>
+        </w:rPr>
+      </w:pPr>
+      <w:r>
+        <w:rPr>
+          <w:u w:val="single"/>
+        </w:rPr>
+        <w:t xml:space="preserve">Replies from </w:t>
+      </w:r>
+      <w:proofErr w:type="spellStart"/>
+      <w:r>
+        <w:rPr>
+          <w:u w:val="single"/>
+        </w:rPr>
+        <w:t>KPgolem</w:t>
+      </w:r>
+      <w:proofErr w:type="spellEnd"/>
+      <w:r>
+        <w:rPr>
+          <w:u w:val="single"/>
+        </w:rPr>
+        <w:t xml:space="preserve"> to the user</w:t>
+      </w:r>
+    </w:p>
+    <w:p>
+      <w:r>
+        <w:rPr>
+          <w:noProof/>
+        </w:rPr>
+        <mc:AlternateContent>
+          <mc:Choice Requires="wps">
+            <w:drawing>
+              <wp:anchor distT="0" distB="0" distL="114300" distR="114300" simplePos="0" relativeHeight="251666432" behindDoc="0" locked="0" layoutInCell="1" allowOverlap="1">
+                <wp:simplePos x="0" y="0"/>
+                <wp:positionH relativeFrom="column">
+                  <wp:posOffset>2409825</wp:posOffset>
+                </wp:positionH>
+                <wp:positionV relativeFrom="paragraph">
+                  <wp:posOffset>373380</wp:posOffset>
+                </wp:positionV>
+                <wp:extent cx="295275" cy="161925"/>
+                <wp:effectExtent l="0" t="0" r="28575" b="28575"/>
+                <wp:wrapNone/>
+                <wp:docPr id="24" name="Rectangle 24"/>
+                <wp:cNvGraphicFramePr/>
+                <a:graphic xmlns:a="http://schemas.openxmlformats.org/drawingml/2006/main">
+                  <a:graphicData uri="http://schemas.microsoft.com/office/word/2010/wordprocessingShape">
+                    <wps:wsp>
+                      <wps:cNvSpPr/>
+                      <wps:spPr>
+                        <a:xfrm>
+                          <a:off x="0" y="0"/>
+                          <a:ext cx="295275" cy="161925"/>
+                        </a:xfrm>
+                        <a:prstGeom prst="rect">
+                          <a:avLst/>
+                        </a:prstGeom>
+                        <a:noFill/>
+                      </wps:spPr>
+                      <wps:style>
+                        <a:lnRef idx="2">
+                          <a:schemeClr val="accent1">
+                            <a:shade val="50000"/>
+                          </a:schemeClr>
+                        </a:lnRef>
+                        <a:fillRef idx="1">
+                          <a:schemeClr val="accent1"/>
+                        </a:fillRef>
+                        <a:effectRef idx="0">
+                          <a:schemeClr val="accent1"/>
+                        </a:effectRef>
+                        <a:fontRef idx="minor">
+                          <a:schemeClr val="lt1"/>
+                        </a:fontRef>
+                      </wps:style>
+                      <wps:txbx>
+                        <w:txbxContent>
+                          <w:p>
+                            <w:pPr>
+                              <w:jc w:val="center"/>
+                            </w:pPr>
+                            <w:proofErr w:type="spellStart"/>
+                            <w:proofErr w:type="gramStart"/>
+                            <w:r>
+                              <w:t>hh</w:t>
+                            </w:r>
+                            <w:proofErr w:type="spellEnd"/>
+                            <w:proofErr w:type="gramEnd"/>
+                          </w:p>
+                        </w:txbxContent>
+                      </wps:txbx>
+                      <wps:bodyPr rot="0" spcFirstLastPara="0" vertOverflow="overflow" horzOverflow="overflow" vert="horz" wrap="square" lIns="91440" tIns="45720" rIns="91440" bIns="45720" numCol="1" spcCol="0" rtlCol="0" fromWordArt="0" anchor="ctr" anchorCtr="0" forceAA="0" compatLnSpc="1">
+                        <a:prstTxWarp prst="textNoShape">
+                          <a:avLst/>
+                        </a:prstTxWarp>
+                        <a:noAutofit/>
+                      </wps:bodyPr>
+                    </wps:wsp>
+                  </a:graphicData>
+                </a:graphic>
+              </wp:anchor>
+            </w:drawing>
+          </mc:Choice>
+          <mc:Fallback>
+            <w:pict>
+              <v:rect id="Rectangle 24" o:spid="_x0000_s1026" style="position:absolute;margin-left:189.75pt;margin-top:29.4pt;width:23.25pt;height:12.75pt;z-index:251666432;visibility:visible;mso-wrap-style:square;mso-wrap-distance-left:9pt;mso-wrap-distance-top:0;mso-wrap-distance-right:9pt;mso-wrap-distance-bottom:0;mso-position-horizontal:absolute;mso-position-horizontal-relative:text;mso-position-vertical:absolute;mso-position-vertical-relative:text;v-text-anchor:middle" o:gfxdata="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" filled="f" strokecolor="#1f4d78 [1604]" strokeweight="1pt">
+                <v:textbox>
+                  <w:txbxContent>
+                    <w:p>
+                      <w:pPr>
+                        <w:jc w:val="center"/>
+                      </w:pPr>
+                      <w:proofErr w:type="spellStart"/>
+                      <w:proofErr w:type="gramStart"/>
+                      <w:r>
+                        <w:t>hh</w:t>
+                      </w:r>
+                      <w:proofErr w:type="spellEnd"/>
+                      <w:proofErr w:type="gramEnd"/>
+                    </w:p>
+                  </w:txbxContent>
+                </v:textbox>
+              </v:rect>
+            </w:pict>
+          </mc:Fallback>
+        </mc:AlternateContent>
+      </w:r>
+      <w:r>
+        <w:t xml:space="preserve">Responses to a command, including error conditions discovered, are sent back from </w:t>
+      </w:r>
+      <w:proofErr w:type="spellStart"/>
+      <w:r>
+        <w:t>KPgolem</w:t>
+      </w:r>
+      <w:proofErr w:type="spellEnd"/>
+      <w:r>
+        <w:t xml:space="preserve"> after it reads and attempts to execute that command. It may be one or multiple messages returned, but the last message will include the character string     </w:t>
+      </w:r>
+      <w:r>
+        <w:rPr>
+          <w:b/>
+        </w:rPr>
+        <w:t>OK</w:t>
+      </w:r>
+      <w:r>
+        <w:t xml:space="preserve">    in the message for </w:t>
+      </w:r>
+      <w:r>
+        <w:t xml:space="preserve">easy matching in programs sending the command. </w:t>
+      </w:r>
+    </w:p>
+    <w:p>
+      <w:r>
+        <w:t xml:space="preserve">No unsolicited messages are sent from </w:t>
+      </w:r>
+      <w:proofErr w:type="spellStart"/>
+      <w:r>
+        <w:t>KPgolem</w:t>
+      </w:r>
+      <w:proofErr w:type="spellEnd"/>
+      <w:r>
+        <w:t xml:space="preserve"> to the user – all transmissions are in response to a command message issued by the user and all response messages for a command follow it directly, as a transaction which is completed entirely before the next command is read and acted upon. </w:t>
+      </w:r>
+    </w:p>
+    <w:p>
+      <w:pPr>
+        <w:rPr>
+          <w:u w:val="single"/>
+        </w:rPr>
+      </w:pPr>
+      <w:r>
+        <w:rPr>
+          <w:u w:val="single"/>
+        </w:rPr>
+        <w:t>Encoding of data to punch on or read from cards</w:t>
+      </w:r>
+    </w:p>
+    <w:p>
+      <w:r>
+        <w:t xml:space="preserve">The data stream sent to </w:t>
+      </w:r>
+      <w:proofErr w:type="spellStart"/>
+      <w:r>
+        <w:t>KPgolem</w:t>
+      </w:r>
+      <w:proofErr w:type="spellEnd"/>
+      <w:r>
+        <w:t xml:space="preserve"> for a card image is always in ASCII, but it is in one of two modes. The first mode, ASCII, is a one for one translation of an ASCII character coming from the user to a set of holes to punch in a card column. The second mode, BINARY, uses groups of four hexadecimal digits for each card column, to individually control punching each of the twelve rows as well as punching a blank or releasing the card. </w:t>
+      </w:r>
+    </w:p>
+    <w:p>
+      <w:r>
+        <w:t xml:space="preserve">When in ASCII mode, the translation table that determines which holes are punched when a certain ASCII character arrives is called an encoding. The </w:t>
+      </w:r>
+      <w:proofErr w:type="spellStart"/>
+      <w:r>
+        <w:t>KPgolem</w:t>
+      </w:r>
+      <w:proofErr w:type="spellEnd"/>
+      <w:r>
+        <w:t xml:space="preserve"> box supports two standard encodings plus customized translations that can be set dynamically through commands. The standard encodings are EBCDIC (IBM S/360 era character set, representative of </w:t>
+      </w:r>
+      <w:proofErr w:type="gramStart"/>
+      <w:r>
+        <w:t>an</w:t>
+      </w:r>
+      <w:proofErr w:type="gramEnd"/>
+      <w:r>
+        <w:t xml:space="preserve"> 029 keypunch keyboard), and BCD (IBM 1401 era character set, representative of an 026 keypunch keyboard). </w:t>
+      </w:r>
+    </w:p>
+    <w:p>
+      <w:r>
+        <w:lastRenderedPageBreak/>
+        <w:t xml:space="preserve">Issuing the MODE and CODE commands allows the user to switch the </w:t>
+      </w:r>
+      <w:proofErr w:type="spellStart"/>
+      <w:r>
+        <w:t>KPgolem</w:t>
+      </w:r>
+      <w:proofErr w:type="spellEnd"/>
+      <w:r>
+        <w:t xml:space="preserve"> unit between the 1:1 ASCII mode using EBCDIC or BCD or the 4 digits to 1 column BINARY mode</w:t>
+      </w:r>
+      <w:r>
+        <w:t xml:space="preserve">. The LOAD command allows the user to specify custom translation of ASCII characters to </w:t>
+      </w:r>
+      <w:proofErr w:type="gramStart"/>
+      <w:r>
+        <w:t>hole</w:t>
+      </w:r>
+      <w:proofErr w:type="gramEnd"/>
+      <w:r>
+        <w:t xml:space="preserve"> patterns.</w:t>
+      </w:r>
+    </w:p>
+    <w:p>
+      <w:r>
+        <w:t xml:space="preserve">Reading a card returns the results in the mode and code set by the user. If the machine is in ASCII mode then a read command will return 80 ASCII characters which are the reverse translation of the BCD or EBCDIC encoding tables or user modified table. If the machine is in BINARY mode, reading a card returns 400 characters, four digits for each column with a space separating each of the 80 column groups. </w:t>
+      </w:r>
+    </w:p>
+    <w:p>
+      <w:bookmarkStart w:id="0" w:name="_GoBack"/>
+      <w:bookmarkEnd w:id="0"/>
+    </w:p>
     <w:p>
       <w:r>
         <w:t>To be completed</w:t>
@@ -18850,7 +19935,7 @@
                 <w:color w:val="000000"/>
               </w:rPr>
               <w:drawing>
-                <wp:anchor distT="0" distB="0" distL="114300" distR="114300" simplePos="0" relativeHeight="251660288" behindDoc="0" locked="0" layoutInCell="1" allowOverlap="1">
+                <wp:anchor distT="0" distB="0" distL="114300" distR="114300" simplePos="0" relativeHeight="251658240" behindDoc="0" locked="0" layoutInCell="1" allowOverlap="1">
                   <wp:simplePos x="0" y="0"/>
                   <wp:positionH relativeFrom="column">
                     <wp:posOffset>76200</wp:posOffset>
@@ -19841,7 +20926,7 @@
                 <w:color w:val="000000"/>
               </w:rPr>
               <w:drawing>
-                <wp:anchor distT="0" distB="0" distL="114300" distR="114300" simplePos="0" relativeHeight="251661312" behindDoc="0" locked="0" layoutInCell="1" allowOverlap="1">
+                <wp:anchor distT="0" distB="0" distL="114300" distR="114300" simplePos="0" relativeHeight="251659264" behindDoc="0" locked="0" layoutInCell="1" allowOverlap="1">
                   <wp:simplePos x="0" y="0"/>
                   <wp:positionH relativeFrom="column">
                     <wp:posOffset>95250</wp:posOffset>
@@ -20306,7 +21391,7 @@
                 <w:color w:val="000000"/>
               </w:rPr>
               <w:drawing>
-                <wp:anchor distT="0" distB="0" distL="114300" distR="114300" simplePos="0" relativeHeight="251662336" behindDoc="0" locked="0" layoutInCell="1" allowOverlap="1">
+                <wp:anchor distT="0" distB="0" distL="114300" distR="114300" simplePos="0" relativeHeight="251660288" behindDoc="0" locked="0" layoutInCell="1" allowOverlap="1">
                   <wp:simplePos x="0" y="0"/>
                   <wp:positionH relativeFrom="column">
                     <wp:posOffset>352425</wp:posOffset>
@@ -33865,7 +34950,7 @@
         <mc:AlternateContent>
           <mc:Choice Requires="wps">
             <w:drawing>
-              <wp:anchor distT="0" distB="0" distL="114300" distR="114300" simplePos="0" relativeHeight="251663360" behindDoc="0" locked="0" layoutInCell="1" allowOverlap="1">
+              <wp:anchor distT="0" distB="0" distL="114300" distR="114300" simplePos="0" relativeHeight="251661312" behindDoc="0" locked="0" layoutInCell="1" allowOverlap="1">
                 <wp:simplePos x="0" y="0"/>
                 <wp:positionH relativeFrom="column">
                   <wp:posOffset>428625</wp:posOffset>
@@ -33958,10 +35043,15 @@
     </w:p>
     <w:p>
       <w:r>
-        <w:t xml:space="preserve">The line above will punch the characters CODE 43 then release the card to skip the remaining columns. </w:t>
+        <w:t xml:space="preserve">The line above will punch the characters CODE 43 </w:t>
+      </w:r>
+      <w:r>
+        <w:t xml:space="preserve">in columns 1 to 6 </w:t>
+      </w:r>
+      <w:r>
+        <w:t xml:space="preserve">then release the card to skip the remaining columns. </w:t>
       </w:r>
     </w:p>
-    <w:p/>
     <w:p>
       <w:r>
         <w:t xml:space="preserve">The first digit </w:t>
@@ -37666,9 +38756,23 @@
     <w:p>
       <w:pPr>
         <w:rPr>
-          <w:sz w:val="32"/>
-          <w:szCs w:val="32"/>
-          <w:u w:val="single"/>
+          <w:sz w:val="18"/>
+          <w:szCs w:val="18"/>
+        </w:rPr>
+      </w:pPr>
+      <w:r>
+        <w:rPr>
+          <w:sz w:val="18"/>
+          <w:szCs w:val="18"/>
+        </w:rPr>
+        <w:t>Conversion of four independent bits to a hexadecimal digit</w:t>
+      </w:r>
+    </w:p>
+    <w:p>
+      <w:pPr>
+        <w:rPr>
+          <w:sz w:val="24"/>
+          <w:szCs w:val="24"/>
         </w:rPr>
       </w:pPr>
     </w:p>
@@ -37682,9 +38786,79 @@
       </w:pPr>
       <w:r>
         <w:rPr>
+          <w:noProof/>
           <w:sz w:val="32"/>
           <w:szCs w:val="32"/>
           <w:u w:val="single"/>
+        </w:rPr>
+        <w:drawing>
+          <wp:inline distT="0" distB="0" distL="0" distR="0">
+            <wp:extent cx="2706624" cy="3749040"/>
+            <wp:effectExtent l="0" t="0" r="0" b="3810"/>
+            <wp:docPr id="19" name="Picture 19"/>
+            <wp:cNvGraphicFramePr>
+              <a:graphicFrameLocks xmlns:a="http://schemas.openxmlformats.org/drawingml/2006/main" noChangeAspect="1"/>
+            </wp:cNvGraphicFramePr>
+            <a:graphic xmlns:a="http://schemas.openxmlformats.org/drawingml/2006/main">
+              <a:graphicData uri="http://schemas.openxmlformats.org/drawingml/2006/picture">
+                <pic:pic xmlns:pic="http://schemas.openxmlformats.org/drawingml/2006/picture">
+                  <pic:nvPicPr>
+                    <pic:cNvPr id="19" name="PunchedCard .png"/>
+                    <pic:cNvPicPr/>
+                  </pic:nvPicPr>
+                  <pic:blipFill>
+                    <a:blip r:embed="rId18" cstate="print">
+                      <a:extLst>
+                        <a:ext uri="{28A0092B-C50C-407E-A947-70E740481C1C}">
+                          <a14:useLocalDpi xmlns:a14="http://schemas.microsoft.com/office/drawing/2010/main" val="0"/>
+                        </a:ext>
+                      </a:extLst>
+                    </a:blip>
+                    <a:stretch>
+                      <a:fillRect/>
+                    </a:stretch>
+                  </pic:blipFill>
+                  <pic:spPr>
+                    <a:xfrm>
+                      <a:off x="0" y="0"/>
+                      <a:ext cx="2706624" cy="3749040"/>
+                    </a:xfrm>
+                    <a:prstGeom prst="rect">
+                      <a:avLst/>
+                    </a:prstGeom>
+                  </pic:spPr>
+                </pic:pic>
+              </a:graphicData>
+            </a:graphic>
+          </wp:inline>
+        </w:drawing>
+      </w:r>
+    </w:p>
+    <w:p>
+      <w:pPr>
+        <w:rPr>
+          <w:sz w:val="18"/>
+          <w:szCs w:val="18"/>
+        </w:rPr>
+      </w:pPr>
+      <w:r>
+        <w:rPr>
+          <w:sz w:val="18"/>
+          <w:szCs w:val="18"/>
+        </w:rPr>
+        <w:tab/>
+      </w:r>
+      <w:r>
+        <w:rPr>
+          <w:sz w:val="18"/>
+          <w:szCs w:val="18"/>
+        </w:rPr>
+        <w:t>Row numbering in each card column</w:t>
+      </w:r>
+      <w:r>
+        <w:rPr>
+          <w:sz w:val="18"/>
+          <w:szCs w:val="18"/>
         </w:rPr>
         <w:br w:type="page"/>
       </w:r>
@@ -38299,7 +39473,7 @@
                 <w:color w:val="000000"/>
               </w:rPr>
               <w:drawing>
-                <wp:anchor distT="0" distB="0" distL="114300" distR="114300" simplePos="0" relativeHeight="251658240" behindDoc="0" locked="0" layoutInCell="1" allowOverlap="1">
+                <wp:anchor distT="0" distB="0" distL="114300" distR="114300" simplePos="0" relativeHeight="251654144" behindDoc="0" locked="0" layoutInCell="1" allowOverlap="1">
                   <wp:simplePos x="0" y="0"/>
                   <wp:positionH relativeFrom="column">
                     <wp:posOffset>76200</wp:posOffset>
@@ -39153,7 +40327,7 @@
                 <w:color w:val="000000"/>
               </w:rPr>
               <w:drawing>
-                <wp:anchor distT="0" distB="0" distL="114300" distR="114300" simplePos="0" relativeHeight="251658240" behindDoc="0" locked="0" layoutInCell="1" allowOverlap="1">
+                <wp:anchor distT="0" distB="0" distL="114300" distR="114300" simplePos="0" relativeHeight="251655168" behindDoc="0" locked="0" layoutInCell="1" allowOverlap="1">
                   <wp:simplePos x="0" y="0"/>
                   <wp:positionH relativeFrom="column">
                     <wp:posOffset>0</wp:posOffset>
@@ -39176,7 +40350,7 @@
                           </pic:cNvPicPr>
                         </pic:nvPicPr>
                         <pic:blipFill>
-                          <a:blip r:embed="rId18">
+                          <a:blip r:embed="rId19">
                             <a:extLst>
                               <a:ext uri="{28A0092B-C50C-407E-A947-70E740481C1C}">
                                 <a14:useLocalDpi xmlns:a14="http://schemas.microsoft.com/office/drawing/2010/main" val="0"/>
@@ -39416,7 +40590,7 @@
                 <w:color w:val="000000"/>
               </w:rPr>
               <w:drawing>
-                <wp:anchor distT="0" distB="0" distL="114300" distR="114300" simplePos="0" relativeHeight="251658240" behindDoc="0" locked="0" layoutInCell="1" allowOverlap="1">
+                <wp:anchor distT="0" distB="0" distL="114300" distR="114300" simplePos="0" relativeHeight="251656192" behindDoc="0" locked="0" layoutInCell="1" allowOverlap="1">
                   <wp:simplePos x="0" y="0"/>
                   <wp:positionH relativeFrom="column">
                     <wp:posOffset>95250</wp:posOffset>
@@ -39881,7 +41055,7 @@
                 <w:color w:val="000000"/>
               </w:rPr>
               <w:drawing>
-                <wp:anchor distT="0" distB="0" distL="114300" distR="114300" simplePos="0" relativeHeight="251658240" behindDoc="0" locked="0" layoutInCell="1" allowOverlap="1">
+                <wp:anchor distT="0" distB="0" distL="114300" distR="114300" simplePos="0" relativeHeight="251657216" behindDoc="0" locked="0" layoutInCell="1" allowOverlap="1">
                   <wp:simplePos x="0" y="0"/>
                   <wp:positionH relativeFrom="column">
                     <wp:posOffset>352425</wp:posOffset>
@@ -55464,15 +56638,7 @@
     </w:p>
     <w:p>
       <w:r>
-        <w:t xml:space="preserve">A file in US-ASCII, such as a text file on a Microsoft Windows system, can produce the most widely used characters from the IBM EBCDIC character set, using the hole patterns for those characters (Hollerith </w:t>
-      </w:r>
-      <w:proofErr w:type="gramStart"/>
-      <w:r>
-        <w:t>codes</w:t>
-      </w:r>
-      <w:proofErr w:type="gramEnd"/>
-      <w:r>
-        <w:t xml:space="preserve">) to punch the character. </w:t>
+        <w:t xml:space="preserve">A file in US-ASCII, such as a text file on a Microsoft Windows system, can produce the most widely used characters from the IBM EBCDIC character set, using the hole patterns for those characters (Hollerith codes) to punch the character. </w:t>
       </w:r>
     </w:p>
     <w:p>
@@ -55638,8 +56804,6 @@
       <w:r>
         <w:t>Version 0.5</w:t>
       </w:r>
-      <w:bookmarkStart w:id="0" w:name="_GoBack"/>
-      <w:bookmarkEnd w:id="0"/>
     </w:p>
     <w:sectPr>
       <w:pgSz w:w="12240" w:h="15840"/>
@@ -55654,6 +56818,232 @@
 <file path=word/numbering.xml><?xml version="1.0" encoding="utf-8"?>
 <w:numbering xmlns:wpc="http://schemas.microsoft.com/office/word/2010/wordprocessingCanvas" xmlns:mc="http://schemas.openxmlformats.org/markup-compatibility/2006" xmlns:o="urn:schemas-microsoft-com:office:office" xmlns:r="http://schemas.openxmlformats.org/officeDocument/2006/relationships" xmlns:m="http://schemas.openxmlformats.org/officeDocument/2006/math" xmlns:v="urn:schemas-microsoft-com:vml" xmlns:wp14="http://schemas.microsoft.com/office/word/2010/wordprocessingDrawing" xmlns:wp="http://schemas.openxmlformats.org/drawingml/2006/wordprocessingDrawing" xmlns:w10="urn:schemas-microsoft-com:office:word" xmlns:w="http://schemas.openxmlformats.org/wordprocessingml/2006/main" xmlns:w14="http://schemas.microsoft.com/office/word/2010/wordml" xmlns:w15="http://schemas.microsoft.com/office/word/2012/wordml" xmlns:wpg="http://schemas.microsoft.com/office/word/2010/wordprocessingGroup" xmlns:wpi="http://schemas.microsoft.com/office/word/2010/wordprocessingInk" xmlns:wne="http://schemas.microsoft.com/office/word/2006/wordml" xmlns:wps="http://schemas.microsoft.com/office/word/2010/wordprocessingShape" mc:Ignorable="w14 w15 wp14">
   <w:abstractNum w:abstractNumId="0">
+    <w:nsid w:val="1B3E6212"/>
+    <w:multiLevelType w:val="hybridMultilevel"/>
+    <w:tmpl w:val="127EA9A0"/>
+    <w:lvl w:ilvl="0" w:tplc="04090001">
+      <w:start w:val="1"/>
+      <w:numFmt w:val="bullet"/>
+      <w:lvlText w:val=""/>
+      <w:lvlJc w:val="left"/>
+      <w:pPr>
+        <w:ind w:left="720" w:hanging="360"/>
+      </w:pPr>
+      <w:rPr>
+        <w:rFonts w:ascii="Symbol" w:hAnsi="Symbol" w:hint="default"/>
+      </w:rPr>
+    </w:lvl>
+    <w:lvl w:ilvl="1" w:tplc="04090003" w:tentative="1">
+      <w:start w:val="1"/>
+      <w:numFmt w:val="bullet"/>
+      <w:lvlText w:val="o"/>
+      <w:lvlJc w:val="left"/>
+      <w:pPr>
+        <w:ind w:left="1440" w:hanging="360"/>
+      </w:pPr>
+      <w:rPr>
+        <w:rFonts w:ascii="Courier New" w:hAnsi="Courier New" w:cs="Courier New" w:hint="default"/>
+      </w:rPr>
+    </w:lvl>
+    <w:lvl w:ilvl="2" w:tplc="04090005" w:tentative="1">
+      <w:start w:val="1"/>
+      <w:numFmt w:val="bullet"/>
+      <w:lvlText w:val=""/>
+      <w:lvlJc w:val="left"/>
+      <w:pPr>
+        <w:ind w:left="2160" w:hanging="360"/>
+      </w:pPr>
+      <w:rPr>
+        <w:rFonts w:ascii="Wingdings" w:hAnsi="Wingdings" w:hint="default"/>
+      </w:rPr>
+    </w:lvl>
+    <w:lvl w:ilvl="3" w:tplc="04090001" w:tentative="1">
+      <w:start w:val="1"/>
+      <w:numFmt w:val="bullet"/>
+      <w:lvlText w:val=""/>
+      <w:lvlJc w:val="left"/>
+      <w:pPr>
+        <w:ind w:left="2880" w:hanging="360"/>
+      </w:pPr>
+      <w:rPr>
+        <w:rFonts w:ascii="Symbol" w:hAnsi="Symbol" w:hint="default"/>
+      </w:rPr>
+    </w:lvl>
+    <w:lvl w:ilvl="4" w:tplc="04090003" w:tentative="1">
+      <w:start w:val="1"/>
+      <w:numFmt w:val="bullet"/>
+      <w:lvlText w:val="o"/>
+      <w:lvlJc w:val="left"/>
+      <w:pPr>
+        <w:ind w:left="3600" w:hanging="360"/>
+      </w:pPr>
+      <w:rPr>
+        <w:rFonts w:ascii="Courier New" w:hAnsi="Courier New" w:cs="Courier New" w:hint="default"/>
+      </w:rPr>
+    </w:lvl>
+    <w:lvl w:ilvl="5" w:tplc="04090005" w:tentative="1">
+      <w:start w:val="1"/>
+      <w:numFmt w:val="bullet"/>
+      <w:lvlText w:val=""/>
+      <w:lvlJc w:val="left"/>
+      <w:pPr>
+        <w:ind w:left="4320" w:hanging="360"/>
+      </w:pPr>
+      <w:rPr>
+        <w:rFonts w:ascii="Wingdings" w:hAnsi="Wingdings" w:hint="default"/>
+      </w:rPr>
+    </w:lvl>
+    <w:lvl w:ilvl="6" w:tplc="04090001" w:tentative="1">
+      <w:start w:val="1"/>
+      <w:numFmt w:val="bullet"/>
+      <w:lvlText w:val=""/>
+      <w:lvlJc w:val="left"/>
+      <w:pPr>
+        <w:ind w:left="5040" w:hanging="360"/>
+      </w:pPr>
+      <w:rPr>
+        <w:rFonts w:ascii="Symbol" w:hAnsi="Symbol" w:hint="default"/>
+      </w:rPr>
+    </w:lvl>
+    <w:lvl w:ilvl="7" w:tplc="04090003" w:tentative="1">
+      <w:start w:val="1"/>
+      <w:numFmt w:val="bullet"/>
+      <w:lvlText w:val="o"/>
+      <w:lvlJc w:val="left"/>
+      <w:pPr>
+        <w:ind w:left="5760" w:hanging="360"/>
+      </w:pPr>
+      <w:rPr>
+        <w:rFonts w:ascii="Courier New" w:hAnsi="Courier New" w:cs="Courier New" w:hint="default"/>
+      </w:rPr>
+    </w:lvl>
+    <w:lvl w:ilvl="8" w:tplc="04090005" w:tentative="1">
+      <w:start w:val="1"/>
+      <w:numFmt w:val="bullet"/>
+      <w:lvlText w:val=""/>
+      <w:lvlJc w:val="left"/>
+      <w:pPr>
+        <w:ind w:left="6480" w:hanging="360"/>
+      </w:pPr>
+      <w:rPr>
+        <w:rFonts w:ascii="Wingdings" w:hAnsi="Wingdings" w:hint="default"/>
+      </w:rPr>
+    </w:lvl>
+  </w:abstractNum>
+  <w:abstractNum w:abstractNumId="1">
+    <w:nsid w:val="42370911"/>
+    <w:multiLevelType w:val="hybridMultilevel"/>
+    <w:tmpl w:val="EBAA9424"/>
+    <w:lvl w:ilvl="0" w:tplc="04090001">
+      <w:start w:val="1"/>
+      <w:numFmt w:val="bullet"/>
+      <w:lvlText w:val=""/>
+      <w:lvlJc w:val="left"/>
+      <w:pPr>
+        <w:ind w:left="720" w:hanging="360"/>
+      </w:pPr>
+      <w:rPr>
+        <w:rFonts w:ascii="Symbol" w:hAnsi="Symbol" w:hint="default"/>
+      </w:rPr>
+    </w:lvl>
+    <w:lvl w:ilvl="1" w:tplc="04090003" w:tentative="1">
+      <w:start w:val="1"/>
+      <w:numFmt w:val="bullet"/>
+      <w:lvlText w:val="o"/>
+      <w:lvlJc w:val="left"/>
+      <w:pPr>
+        <w:ind w:left="1440" w:hanging="360"/>
+      </w:pPr>
+      <w:rPr>
+        <w:rFonts w:ascii="Courier New" w:hAnsi="Courier New" w:cs="Courier New" w:hint="default"/>
+      </w:rPr>
+    </w:lvl>
+    <w:lvl w:ilvl="2" w:tplc="04090005" w:tentative="1">
+      <w:start w:val="1"/>
+      <w:numFmt w:val="bullet"/>
+      <w:lvlText w:val=""/>
+      <w:lvlJc w:val="left"/>
+      <w:pPr>
+        <w:ind w:left="2160" w:hanging="360"/>
+      </w:pPr>
+      <w:rPr>
+        <w:rFonts w:ascii="Wingdings" w:hAnsi="Wingdings" w:hint="default"/>
+      </w:rPr>
+    </w:lvl>
+    <w:lvl w:ilvl="3" w:tplc="04090001" w:tentative="1">
+      <w:start w:val="1"/>
+      <w:numFmt w:val="bullet"/>
+      <w:lvlText w:val=""/>
+      <w:lvlJc w:val="left"/>
+      <w:pPr>
+        <w:ind w:left="2880" w:hanging="360"/>
+      </w:pPr>
+      <w:rPr>
+        <w:rFonts w:ascii="Symbol" w:hAnsi="Symbol" w:hint="default"/>
+      </w:rPr>
+    </w:lvl>
+    <w:lvl w:ilvl="4" w:tplc="04090003" w:tentative="1">
+      <w:start w:val="1"/>
+      <w:numFmt w:val="bullet"/>
+      <w:lvlText w:val="o"/>
+      <w:lvlJc w:val="left"/>
+      <w:pPr>
+        <w:ind w:left="3600" w:hanging="360"/>
+      </w:pPr>
+      <w:rPr>
+        <w:rFonts w:ascii="Courier New" w:hAnsi="Courier New" w:cs="Courier New" w:hint="default"/>
+      </w:rPr>
+    </w:lvl>
+    <w:lvl w:ilvl="5" w:tplc="04090005" w:tentative="1">
+      <w:start w:val="1"/>
+      <w:numFmt w:val="bullet"/>
+      <w:lvlText w:val=""/>
+      <w:lvlJc w:val="left"/>
+      <w:pPr>
+        <w:ind w:left="4320" w:hanging="360"/>
+      </w:pPr>
+      <w:rPr>
+        <w:rFonts w:ascii="Wingdings" w:hAnsi="Wingdings" w:hint="default"/>
+      </w:rPr>
+    </w:lvl>
+    <w:lvl w:ilvl="6" w:tplc="04090001" w:tentative="1">
+      <w:start w:val="1"/>
+      <w:numFmt w:val="bullet"/>
+      <w:lvlText w:val=""/>
+      <w:lvlJc w:val="left"/>
+      <w:pPr>
+        <w:ind w:left="5040" w:hanging="360"/>
+      </w:pPr>
+      <w:rPr>
+        <w:rFonts w:ascii="Symbol" w:hAnsi="Symbol" w:hint="default"/>
+      </w:rPr>
+    </w:lvl>
+    <w:lvl w:ilvl="7" w:tplc="04090003" w:tentative="1">
+      <w:start w:val="1"/>
+      <w:numFmt w:val="bullet"/>
+      <w:lvlText w:val="o"/>
+      <w:lvlJc w:val="left"/>
+      <w:pPr>
+        <w:ind w:left="5760" w:hanging="360"/>
+      </w:pPr>
+      <w:rPr>
+        <w:rFonts w:ascii="Courier New" w:hAnsi="Courier New" w:cs="Courier New" w:hint="default"/>
+      </w:rPr>
+    </w:lvl>
+    <w:lvl w:ilvl="8" w:tplc="04090005" w:tentative="1">
+      <w:start w:val="1"/>
+      <w:numFmt w:val="bullet"/>
+      <w:lvlText w:val=""/>
+      <w:lvlJc w:val="left"/>
+      <w:pPr>
+        <w:ind w:left="6480" w:hanging="360"/>
+      </w:pPr>
+      <w:rPr>
+        <w:rFonts w:ascii="Wingdings" w:hAnsi="Wingdings" w:hint="default"/>
+      </w:rPr>
+    </w:lvl>
+  </w:abstractNum>
+  <w:abstractNum w:abstractNumId="2">
     <w:nsid w:val="7DBF5C91"/>
     <w:multiLevelType w:val="hybridMultilevel"/>
     <w:tmpl w:val="E508027C"/>
@@ -55739,7 +57129,7 @@
       </w:pPr>
     </w:lvl>
   </w:abstractNum>
-  <w:abstractNum w:abstractNumId="1">
+  <w:abstractNum w:abstractNumId="3">
     <w:nsid w:val="7E0A1FEA"/>
     <w:multiLevelType w:val="hybridMultilevel"/>
     <w:tmpl w:val="F9A84F9C"/>
@@ -55853,10 +57243,16 @@
     </w:lvl>
   </w:abstractNum>
   <w:num w:numId="1">
-    <w:abstractNumId w:val="0"/>
+    <w:abstractNumId w:val="2"/>
   </w:num>
   <w:num w:numId="2">
+    <w:abstractNumId w:val="3"/>
+  </w:num>
+  <w:num w:numId="3">
     <w:abstractNumId w:val="1"/>
+  </w:num>
+  <w:num w:numId="4">
+    <w:abstractNumId w:val="0"/>
   </w:num>
 </w:numbering>
 </file>

</xml_diff>